<commit_message>
Integrated doxologies up to Koiak
</commit_message>
<xml_diff>
--- a/Doxologies/07 Feast of Cross.docx
+++ b/Doxologies/07 Feast of Cross.docx
@@ -68,7 +68,7 @@
           </w:tcPr>
           <w:p>
             <w:pPr>
-              <w:pStyle w:val="CopticHangingVerse"/>
+              <w:pStyle w:val="CopticVersemulti-line"/>
             </w:pPr>
             <w:r>
               <w:t>Ⲁⲛⲟⲛ ϩⲱⲛ ϧⲁ ⲛⲓⲗⲁⲟⲥ:</w:t>
@@ -76,7 +76,7 @@
           </w:p>
           <w:p>
             <w:pPr>
-              <w:pStyle w:val="CopticHangingVerse"/>
+              <w:pStyle w:val="CopticVersemulti-line"/>
             </w:pPr>
             <w:r>
               <w:t>ⲛⲓϣⲏⲣⲓ ⲛ̀ⲟⲣⲑⲟⲇⲟⲝⲟⲥ:</w:t>
@@ -84,7 +84,7 @@
           </w:p>
           <w:p>
             <w:pPr>
-              <w:pStyle w:val="CopticHangingVerse"/>
+              <w:pStyle w:val="CopticVersemulti-line"/>
             </w:pPr>
             <w:r>
               <w:t>ⲛ̀ⲧⲉⲛⲟⲩⲱϣⲧ ⲙ̀ⲡⲓⲥ̀ⲧⲁⲩⲣⲟⲥ:</w:t>
@@ -135,34 +135,40 @@
           </w:tcPr>
           <w:p>
             <w:pPr>
+              <w:pStyle w:val="EngHang"/>
+            </w:pPr>
+            <w:r>
+              <w:t>We, all the children</w:t>
+            </w:r>
+          </w:p>
+          <w:p>
+            <w:pPr>
+              <w:pStyle w:val="EngHang"/>
+            </w:pPr>
+            <w:r>
+              <w:t>Of the Orthodox people,</w:t>
+            </w:r>
+          </w:p>
+          <w:p>
+            <w:pPr>
+              <w:pStyle w:val="EngHang"/>
+            </w:pPr>
+            <w:r>
+              <w:t>Bow down before the Cross</w:t>
+            </w:r>
+          </w:p>
+          <w:p>
+            <w:pPr>
               <w:pStyle w:val="EngHangEnd"/>
             </w:pPr>
             <w:r>
-              <w:t>We, all the children</w:t>
-            </w:r>
-          </w:p>
-          <w:p>
-            <w:pPr>
-              <w:pStyle w:val="EngHangEnd"/>
-            </w:pPr>
-            <w:r>
-              <w:t>Of the Orthodox people,</w:t>
-            </w:r>
-          </w:p>
-          <w:p>
-            <w:pPr>
-              <w:pStyle w:val="EngHangEnd"/>
-            </w:pPr>
-            <w:r>
-              <w:t>Bow down before the Cross</w:t>
-            </w:r>
-          </w:p>
-          <w:p>
-            <w:pPr>
-              <w:pStyle w:val="EngHangEnd"/>
-            </w:pPr>
-            <w:r>
-              <w:t>Of my Lord Jesus Christ.</w:t>
+              <w:t xml:space="preserve">Of my </w:t>
+            </w:r>
+            <w:r>
+              <w:t>Lord</w:t>
+            </w:r>
+            <w:r>
+              <w:t xml:space="preserve"> Jesus Christ.</w:t>
             </w:r>
           </w:p>
         </w:tc>
@@ -216,33 +222,33 @@
           </w:tcPr>
           <w:p>
             <w:pPr>
+              <w:pStyle w:val="CopticVersemulti-line"/>
+            </w:pPr>
+            <w:r>
+              <w:t>Ⲡⲁⲩⲗⲟⲥ ⲡⲓⲁ̀ⲡⲟⲥⲧⲟⲗⲟⲥ:</w:t>
+            </w:r>
+          </w:p>
+          <w:p>
+            <w:pPr>
+              <w:pStyle w:val="CopticVersemulti-line"/>
+            </w:pPr>
+            <w:r>
+              <w:t>ⲉϥϫⲱ ⲙ̀ⲡ̀ⲧⲁⲓⲟ̀ ⲙ̀ⲡⲓⲥ̀ⲧⲁⲩⲣⲟⲥ:</w:t>
+            </w:r>
+          </w:p>
+          <w:p>
+            <w:pPr>
+              <w:pStyle w:val="CopticVersemulti-line"/>
+            </w:pPr>
+            <w:r>
+              <w:t>ϫⲉ ⲧⲉⲛⲛⲁϣⲟⲩϣⲟⲩ ⲙ̀ⲙⲟⲛ ⲁⲛ:</w:t>
+            </w:r>
+          </w:p>
+          <w:p>
+            <w:pPr>
               <w:pStyle w:val="CopticHangingVerse"/>
             </w:pPr>
             <w:r>
-              <w:t>Ⲡⲁⲩⲗⲟⲥ ⲡⲓⲁ̀ⲡⲟⲥⲧⲟⲗⲟⲥ:</w:t>
-            </w:r>
-          </w:p>
-          <w:p>
-            <w:pPr>
-              <w:pStyle w:val="CopticHangingVerse"/>
-            </w:pPr>
-            <w:r>
-              <w:t>ⲉϥϫⲱ ⲙ̀ⲡ̀ⲧⲁⲓⲟ̀ ⲙ̀ⲡⲓⲥ̀ⲧⲁⲩⲣⲟⲥ:</w:t>
-            </w:r>
-          </w:p>
-          <w:p>
-            <w:pPr>
-              <w:pStyle w:val="CopticHangingVerse"/>
-            </w:pPr>
-            <w:r>
-              <w:t>ϫⲉ ⲧⲉⲛⲛⲁϣⲟⲩϣⲟⲩ ⲙ̀ⲙⲟⲛ ⲁⲛ:</w:t>
-            </w:r>
-          </w:p>
-          <w:p>
-            <w:pPr>
-              <w:pStyle w:val="CopticHangingVerse"/>
-            </w:pPr>
-            <w:r>
               <w:t>ⲉ̀ⲃⲏⲗ ϧⲉⲛ ⲡⲓⲥ̀ⲧⲁⲩⲣⲟⲥ ⲛ̀ⲧⲉ Ⲡⲭ̄ⲥ̄.</w:t>
             </w:r>
           </w:p>
@@ -258,10 +264,7 @@
           </w:p>
           <w:p>
             <w:r>
-              <w:t>S</w:t>
-            </w:r>
-            <w:r>
-              <w:t>eaks of the honor of the Cross:</w:t>
+              <w:t>Seaks of the honor of the Cross:</w:t>
             </w:r>
           </w:p>
           <w:p>
@@ -281,7 +284,7 @@
           </w:tcPr>
           <w:p>
             <w:pPr>
-              <w:pStyle w:val="EngHangEnd"/>
+              <w:pStyle w:val="EngHang"/>
             </w:pPr>
             <w:r>
               <w:t>Paul the Apostle declares</w:t>
@@ -289,7 +292,7 @@
           </w:p>
           <w:p>
             <w:pPr>
-              <w:pStyle w:val="EngHangEnd"/>
+              <w:pStyle w:val="EngHang"/>
             </w:pPr>
             <w:r>
               <w:t>The honour of the Cross, saying,</w:t>
@@ -297,7 +300,7 @@
           </w:p>
           <w:p>
             <w:pPr>
-              <w:pStyle w:val="EngHangEnd"/>
+              <w:pStyle w:val="EngHang"/>
             </w:pPr>
             <w:r>
               <w:t>“No boast have we, save</w:t>
@@ -362,33 +365,33 @@
           </w:tcPr>
           <w:p>
             <w:pPr>
+              <w:pStyle w:val="CopticVersemulti-line"/>
+            </w:pPr>
+            <w:r>
+              <w:t>Ⲧⲉⲛⲉⲣϩⲩⲙⲛⲟⲥ ⲱ̀ ⲛⲓⲡⲓⲥⲧⲟⲥ:</w:t>
+            </w:r>
+          </w:p>
+          <w:p>
+            <w:pPr>
+              <w:pStyle w:val="CopticVersemulti-line"/>
+            </w:pPr>
+            <w:r>
+              <w:t>ⲙ̀Ⲡⲉⲛⲟ̄ⲥ̄ Ⲓⲏ̄ⲥ̄ Ⲡⲭ̄ⲥ̄:</w:t>
+            </w:r>
+          </w:p>
+          <w:p>
+            <w:pPr>
+              <w:pStyle w:val="CopticVersemulti-line"/>
+            </w:pPr>
+            <w:r>
+              <w:t>ⲟⲩⲟϩ ⲧⲉⲛⲟⲩⲱϣⲧ ⲙ̀ⲡⲉϥⲥ̀ⲧⲁⲩⲣⲟⲥ:</w:t>
+            </w:r>
+          </w:p>
+          <w:p>
+            <w:pPr>
               <w:pStyle w:val="CopticHangingVerse"/>
             </w:pPr>
             <w:r>
-              <w:t>Ⲧⲉⲛⲉⲣϩⲩⲙⲛⲟⲥ ⲱ̀ ⲛⲓⲡⲓⲥⲧⲟⲥ:</w:t>
-            </w:r>
-          </w:p>
-          <w:p>
-            <w:pPr>
-              <w:pStyle w:val="CopticHangingVerse"/>
-            </w:pPr>
-            <w:r>
-              <w:t>ⲙ̀Ⲡⲉⲛⲟ̄ⲥ̄ Ⲓⲏ̄ⲥ̄ Ⲡⲭ̄ⲥ̄:</w:t>
-            </w:r>
-          </w:p>
-          <w:p>
-            <w:pPr>
-              <w:pStyle w:val="CopticHangingVerse"/>
-            </w:pPr>
-            <w:r>
-              <w:t>ⲟⲩⲟϩ ⲧⲉⲛⲟⲩⲱϣⲧ ⲙ̀ⲡⲉϥⲥ̀ⲧⲁⲩⲣⲟⲥ:</w:t>
-            </w:r>
-          </w:p>
-          <w:p>
-            <w:pPr>
-              <w:pStyle w:val="CopticHangingVerse"/>
-            </w:pPr>
-            <w:r>
               <w:t>ⲡⲓϣⲉ ⲉ̄ⲑ̄ⲩ̄ ⲛ̀ⲁ̀ⲑⲁⲛⲁⲧⲟⲥ.</w:t>
             </w:r>
           </w:p>
@@ -424,7 +427,7 @@
           </w:tcPr>
           <w:p>
             <w:pPr>
-              <w:pStyle w:val="EngHangEnd"/>
+              <w:pStyle w:val="EngHang"/>
             </w:pPr>
             <w:r>
               <w:t>O faithful, we sing hymns</w:t>
@@ -432,7 +435,7 @@
           </w:p>
           <w:p>
             <w:pPr>
-              <w:pStyle w:val="EngHangEnd"/>
+              <w:pStyle w:val="EngHang"/>
             </w:pPr>
             <w:r>
               <w:t>To our Lord Jesus Christ,</w:t>
@@ -440,7 +443,7 @@
           </w:p>
           <w:p>
             <w:pPr>
-              <w:pStyle w:val="EngHangEnd"/>
+              <w:pStyle w:val="EngHang"/>
             </w:pPr>
             <w:r>
               <w:t>And we bow down before His Cross,</w:t>
@@ -473,34 +476,33 @@
           </w:tcPr>
           <w:p>
             <w:pPr>
+              <w:pStyle w:val="CopticVersemulti-line"/>
+            </w:pPr>
+            <w:r>
+              <w:t>Ⲧⲉⲛϣⲟⲩϣⲟⲩ ⲙ̀ⲙⲟⲕ ⲱ̀ ⲡⲓⲥ̀ⲧⲁⲩⲣⲟⲥ:</w:t>
+            </w:r>
+          </w:p>
+          <w:p>
+            <w:pPr>
+              <w:pStyle w:val="CopticVersemulti-line"/>
+            </w:pPr>
+            <w:r>
+              <w:t>ⲫⲏⲉ̀ⲧⲁⲩⲓ̀ϣⲓ ⲉϫⲱⲕ ⲛ̀Ⲓⲏ̄ⲥ̄:</w:t>
+            </w:r>
+          </w:p>
+          <w:p>
+            <w:pPr>
+              <w:pStyle w:val="CopticVersemulti-line"/>
+            </w:pPr>
+            <w:r>
+              <w:t>ϫⲉ ⲉ̀ⲃⲟⲗ ϩⲓⲧⲉⲛ ⲡⲉⲕⲧⲁⲩⲣⲟⲥ:</w:t>
+            </w:r>
+          </w:p>
+          <w:p>
+            <w:pPr>
               <w:pStyle w:val="CopticHangingVerse"/>
             </w:pPr>
             <w:r>
-              <w:t>Ⲧⲉⲛϣⲟⲩϣⲟⲩ ⲙ̀ⲙⲟⲕ ⲱ̀ ⲡⲓⲥ̀ⲧⲁⲩⲣⲟⲥ:</w:t>
-            </w:r>
-          </w:p>
-          <w:p>
-            <w:pPr>
-              <w:pStyle w:val="CopticHangingVerse"/>
-            </w:pPr>
-            <w:r>
-              <w:lastRenderedPageBreak/>
-              <w:t>ⲫⲏⲉ̀ⲧⲁⲩⲓ̀ϣⲓ ⲉϫⲱⲕ ⲛ̀Ⲓⲏ̄ⲥ̄:</w:t>
-            </w:r>
-          </w:p>
-          <w:p>
-            <w:pPr>
-              <w:pStyle w:val="CopticHangingVerse"/>
-            </w:pPr>
-            <w:r>
-              <w:t>ϫⲉ ⲉ̀ⲃⲟⲗ ϩⲓⲧⲉⲛ ⲡⲉⲕⲧⲁⲩⲣⲟⲥ:</w:t>
-            </w:r>
-          </w:p>
-          <w:p>
-            <w:pPr>
-              <w:pStyle w:val="CopticHangingVerse"/>
-            </w:pPr>
-            <w:r>
               <w:t>ⲁⲛϣⲱⲡⲓ ⲉⲛⲉ̀ⲗⲉⲩⲑⲉⲣⲟⲥ.</w:t>
             </w:r>
           </w:p>
@@ -511,7 +513,6 @@
           </w:tcPr>
           <w:p>
             <w:r>
-              <w:lastRenderedPageBreak/>
               <w:t>We take pride in you, O Cross:</w:t>
             </w:r>
           </w:p>
@@ -522,7 +523,6 @@
           </w:p>
           <w:p>
             <w:r>
-              <w:lastRenderedPageBreak/>
               <w:t>We were set free.</w:t>
             </w:r>
           </w:p>
@@ -533,28 +533,44 @@
           </w:tcPr>
           <w:p>
             <w:pPr>
+              <w:pStyle w:val="EngHang"/>
+            </w:pPr>
+            <w:r>
+              <w:t>You are our boast, O Cross</w:t>
+            </w:r>
+          </w:p>
+          <w:p>
+            <w:pPr>
+              <w:pStyle w:val="EngHang"/>
+            </w:pPr>
+            <w:r>
+              <w:t>Upon which Jesus was crucified,</w:t>
+            </w:r>
+          </w:p>
+          <w:p>
+            <w:pPr>
+              <w:pStyle w:val="EngHang"/>
+            </w:pPr>
+            <w:commentRangeStart w:id="0"/>
+            <w:r>
+              <w:t>You are the type</w:t>
+            </w:r>
+          </w:p>
+          <w:p>
+            <w:pPr>
               <w:pStyle w:val="EngHangEnd"/>
             </w:pPr>
             <w:r>
-              <w:lastRenderedPageBreak/>
-              <w:t>You are our boast, O Cross</w:t>
-            </w:r>
-          </w:p>
-          <w:p>
-            <w:pPr>
-              <w:pStyle w:val="EngHangEnd"/>
-            </w:pPr>
-            <w:r>
-              <w:lastRenderedPageBreak/>
-              <w:t>Upon which Jesus was crucified,</w:t>
-            </w:r>
-          </w:p>
-          <w:p>
-            <w:pPr>
-              <w:pStyle w:val="EngHangEnd"/>
-            </w:pPr>
-            <w:r>
-              <w:t>For we are set free</w:t>
+              <w:t>Of our freedom.</w:t>
+            </w:r>
+            <w:commentRangeEnd w:id="0"/>
+            <w:r>
+              <w:rPr>
+                <w:rStyle w:val="CommentReference"/>
+                <w:rFonts w:ascii="Times New Roman" w:eastAsiaTheme="minorHAnsi" w:hAnsi="Times New Roman" w:cstheme="minorBidi"/>
+                <w:color w:val="auto"/>
+              </w:rPr>
+              <w:commentReference w:id="0"/>
             </w:r>
           </w:p>
         </w:tc>
@@ -576,34 +592,34 @@
           </w:tcPr>
           <w:p>
             <w:pPr>
+              <w:pStyle w:val="CopticVersemulti-line"/>
+            </w:pPr>
+            <w:r>
+              <w:t>Ⲣⲱⲟⲩ ⲛ̀ⲛⲓⲟⲣⲑⲟⲇⲟⲝⲟⲥ:</w:t>
+            </w:r>
+          </w:p>
+          <w:p>
+            <w:pPr>
+              <w:pStyle w:val="CopticVersemulti-line"/>
+            </w:pPr>
+            <w:r>
+              <w:t>ⲛⲉⲙ ϣⲁϣϥ ⲛ̀ⲧⲁⲅⲙⲁ ⲛ̀ⲁⲅⲅⲉⲗⲟⲥ:</w:t>
+            </w:r>
+          </w:p>
+          <w:p>
+            <w:pPr>
+              <w:pStyle w:val="CopticVersemulti-line"/>
+            </w:pPr>
+            <w:r>
+              <w:t>ⲥⲉϣⲟⲩϣⲟⲩ ⲙ̀ⲙⲟⲕ ⲱ̀ ⲡⲓⲥ̀ⲧⲁⲩⲣⲟⲥ:</w:t>
+            </w:r>
+          </w:p>
+          <w:p>
+            <w:pPr>
               <w:pStyle w:val="CopticHangingVerse"/>
             </w:pPr>
             <w:r>
               <w:lastRenderedPageBreak/>
-              <w:t>Ⲣⲱⲟⲩ ⲛ̀ⲛⲓⲟⲣⲑⲟⲇⲟⲝⲟⲥ:</w:t>
-            </w:r>
-          </w:p>
-          <w:p>
-            <w:pPr>
-              <w:pStyle w:val="CopticHangingVerse"/>
-            </w:pPr>
-            <w:r>
-              <w:t>ⲛⲉⲙ ϣⲁϣϥ ⲛ̀ⲧⲁⲅⲙⲁ ⲛ̀ⲁⲅⲅⲉⲗⲟⲥ:</w:t>
-            </w:r>
-          </w:p>
-          <w:p>
-            <w:pPr>
-              <w:pStyle w:val="CopticHangingVerse"/>
-            </w:pPr>
-            <w:r>
-              <w:t>ⲥⲉϣⲟⲩϣⲟⲩ ⲙ̀ⲙⲟⲕ ⲱ̀ ⲡⲓⲥ̀ⲧⲁⲩⲣⲟⲥ:</w:t>
-            </w:r>
-          </w:p>
-          <w:p>
-            <w:pPr>
-              <w:pStyle w:val="CopticHangingVerse"/>
-            </w:pPr>
-            <w:r>
               <w:t>ⲛ̀ⲧⲉ Ⲡⲉⲛⲥⲱⲧⲏⲣ ⲛ̀ⲁⲅⲁⲑⲟⲥ.</w:t>
             </w:r>
           </w:p>
@@ -619,6 +635,7 @@
               </w:tabs>
             </w:pPr>
             <w:r>
+              <w:lastRenderedPageBreak/>
               <w:t>The mouths of the Orthodox:</w:t>
             </w:r>
           </w:p>
@@ -659,33 +676,34 @@
           </w:tcPr>
           <w:p>
             <w:pPr>
+              <w:pStyle w:val="EngHang"/>
+            </w:pPr>
+            <w:r>
+              <w:t>The lips of the Orthodox,</w:t>
+            </w:r>
+          </w:p>
+          <w:p>
+            <w:pPr>
+              <w:pStyle w:val="EngHang"/>
+            </w:pPr>
+            <w:r>
+              <w:t>And the seven orders of Angels,</w:t>
+            </w:r>
+          </w:p>
+          <w:p>
+            <w:pPr>
+              <w:pStyle w:val="EngHang"/>
+            </w:pPr>
+            <w:r>
+              <w:t>Boast of you, O Cross</w:t>
+            </w:r>
+          </w:p>
+          <w:p>
+            <w:pPr>
               <w:pStyle w:val="EngHangEnd"/>
             </w:pPr>
             <w:r>
-              <w:t>The lips of the Orthodox,</w:t>
-            </w:r>
-          </w:p>
-          <w:p>
-            <w:pPr>
-              <w:pStyle w:val="EngHangEnd"/>
-            </w:pPr>
-            <w:r>
-              <w:t>And the seven orders of Angels,</w:t>
-            </w:r>
-          </w:p>
-          <w:p>
-            <w:pPr>
-              <w:pStyle w:val="EngHangEnd"/>
-            </w:pPr>
-            <w:r>
-              <w:t>Boast of you, O Cross</w:t>
-            </w:r>
-          </w:p>
-          <w:p>
-            <w:pPr>
-              <w:pStyle w:val="EngHangEnd"/>
-            </w:pPr>
-            <w:r>
+              <w:lastRenderedPageBreak/>
               <w:t>Of our Good Saviour.</w:t>
             </w:r>
           </w:p>
@@ -708,33 +726,34 @@
           </w:tcPr>
           <w:p>
             <w:pPr>
+              <w:pStyle w:val="CopticVersemulti-line"/>
+            </w:pPr>
+            <w:r>
+              <w:lastRenderedPageBreak/>
+              <w:t>Ⲧⲉⲛⲧⲁⲗⲟ ⲙ̀ⲙⲟⲕ ⲱ̀ ⲡⲓⲥ̀ⲧⲁⲩⲣⲟⲥ:</w:t>
+            </w:r>
+          </w:p>
+          <w:p>
+            <w:pPr>
+              <w:pStyle w:val="CopticVersemulti-line"/>
+            </w:pPr>
+            <w:r>
+              <w:t>ⲫ̀ⲛⲁϣϯ ⲛ̀ⲛⲓⲭ̀ⲣⲓⲥⲧⲓⲁ̀ⲛⲟⲥ:</w:t>
+            </w:r>
+          </w:p>
+          <w:p>
+            <w:pPr>
+              <w:pStyle w:val="CopticVersemulti-line"/>
+            </w:pPr>
+            <w:r>
+              <w:t>ⲉ̀ϫⲉⲛ ⲛⲉⲛⲙⲟϯ ⲛ̀ⲇⲩⲁⲛⲁⲧⲟⲥ:</w:t>
+            </w:r>
+          </w:p>
+          <w:p>
+            <w:pPr>
               <w:pStyle w:val="CopticHangingVerse"/>
             </w:pPr>
             <w:r>
-              <w:t>Ⲧⲉⲛⲧⲁⲗⲟ ⲙ̀ⲙⲟⲕ ⲱ̀ ⲡⲓⲥ̀ⲧⲁⲩⲣⲟⲥ:</w:t>
-            </w:r>
-          </w:p>
-          <w:p>
-            <w:pPr>
-              <w:pStyle w:val="CopticHangingVerse"/>
-            </w:pPr>
-            <w:r>
-              <w:t>ⲫ̀ⲛⲁϣϯ ⲛ̀ⲛⲓⲭ̀ⲣⲓⲥⲧⲓⲁ̀ⲛⲟⲥ:</w:t>
-            </w:r>
-          </w:p>
-          <w:p>
-            <w:pPr>
-              <w:pStyle w:val="CopticHangingVerse"/>
-            </w:pPr>
-            <w:r>
-              <w:t>ⲉ̀ϫⲉⲛ ⲛⲉⲛⲙⲟϯ ⲛ̀ⲇⲩⲁⲛⲁⲧⲟⲥ:</w:t>
-            </w:r>
-          </w:p>
-          <w:p>
-            <w:pPr>
-              <w:pStyle w:val="CopticHangingVerse"/>
-            </w:pPr>
-            <w:r>
               <w:t>ⲟⲩⲟϩ ⲛ̀ⲧⲉⲛⲱϣ ⲉ̀ⲃⲟⲗ ⲡⲏⲧⲱⲥ.</w:t>
             </w:r>
           </w:p>
@@ -770,7 +789,7 @@
           </w:tcPr>
           <w:p>
             <w:pPr>
-              <w:pStyle w:val="EngHangEnd"/>
+              <w:pStyle w:val="EngHang"/>
             </w:pPr>
             <w:r>
               <w:t>We carry you, O Cross,</w:t>
@@ -778,7 +797,7 @@
           </w:p>
           <w:p>
             <w:pPr>
-              <w:pStyle w:val="EngHangEnd"/>
+              <w:pStyle w:val="EngHang"/>
             </w:pPr>
             <w:r>
               <w:t>Around our necks,</w:t>
@@ -786,7 +805,7 @@
           </w:p>
           <w:p>
             <w:pPr>
-              <w:pStyle w:val="EngHangEnd"/>
+              <w:pStyle w:val="EngHang"/>
             </w:pPr>
             <w:r>
               <w:t>The strength of the Christians,</w:t>
@@ -819,33 +838,33 @@
           </w:tcPr>
           <w:p>
             <w:pPr>
+              <w:pStyle w:val="CopticVersemulti-line"/>
+            </w:pPr>
+            <w:r>
+              <w:t>Ⲭⲉⲣⲉ ⲛⲁⲕ ⲱ̀ ⲡⲓⲥ̀ⲧⲁⲩⲣⲟⲥ:</w:t>
+            </w:r>
+          </w:p>
+          <w:p>
+            <w:pPr>
+              <w:pStyle w:val="CopticVersemulti-line"/>
+            </w:pPr>
+            <w:r>
+              <w:t>ⲫ̀ⲣⲁϣⲓ ⲛ̀ⲛⲓⲭ̀ⲣⲓⲥⲧⲓⲁ̀ⲛⲟⲥ:</w:t>
+            </w:r>
+          </w:p>
+          <w:p>
+            <w:pPr>
+              <w:pStyle w:val="CopticVersemulti-line"/>
+            </w:pPr>
+            <w:r>
+              <w:t>ⲛⲓϭⲣⲟ ⲟⲩⲃⲉ ⲡⲓⲧⲩⲣⲁⲛⲛⲟⲥ:</w:t>
+            </w:r>
+          </w:p>
+          <w:p>
+            <w:pPr>
               <w:pStyle w:val="CopticHangingVerse"/>
             </w:pPr>
             <w:r>
-              <w:t>Ⲭⲉⲣⲉ ⲛⲁⲕ ⲱ̀ ⲡⲓⲥ̀ⲧⲁⲩⲣⲟⲥ:</w:t>
-            </w:r>
-          </w:p>
-          <w:p>
-            <w:pPr>
-              <w:pStyle w:val="CopticHangingVerse"/>
-            </w:pPr>
-            <w:r>
-              <w:t>ⲫ̀ⲣⲁϣⲓ ⲛ̀ⲛⲓⲭ̀ⲣⲓⲥⲧⲓⲁ̀ⲛⲟⲥ:</w:t>
-            </w:r>
-          </w:p>
-          <w:p>
-            <w:pPr>
-              <w:pStyle w:val="CopticHangingVerse"/>
-            </w:pPr>
-            <w:r>
-              <w:t>ⲛⲓϭⲣⲟ ⲟⲩⲃⲉ ⲡⲓⲧⲩⲣⲁⲛⲛⲟⲥ:</w:t>
-            </w:r>
-          </w:p>
-          <w:p>
-            <w:pPr>
-              <w:pStyle w:val="CopticHangingVerse"/>
-            </w:pPr>
-            <w:r>
               <w:t>ⲛⲉⲙ ⲡⲉⲛⲧⲁϫⲣⲟ ⲁⲛⲟⲛ ϧⲁ ⲛⲓⲡⲓⲥⲧⲟⲥ.</w:t>
             </w:r>
           </w:p>
@@ -886,38 +905,34 @@
           </w:tcPr>
           <w:p>
             <w:pPr>
+              <w:pStyle w:val="EngHang"/>
+            </w:pPr>
+            <w:r>
+              <w:t>“Hail to you, O Cross,</w:t>
+            </w:r>
+          </w:p>
+          <w:p>
+            <w:pPr>
+              <w:pStyle w:val="EngHang"/>
+            </w:pPr>
+            <w:r>
+              <w:t>The joy of the Christians,</w:t>
+            </w:r>
+          </w:p>
+          <w:p>
+            <w:pPr>
+              <w:pStyle w:val="EngHang"/>
+            </w:pPr>
+            <w:r>
+              <w:t>The conqueror of tyranny,</w:t>
+            </w:r>
+          </w:p>
+          <w:p>
+            <w:pPr>
               <w:pStyle w:val="EngHangEnd"/>
             </w:pPr>
             <w:r>
-              <w:t>“Hail to you, O Cross,</w:t>
-            </w:r>
-          </w:p>
-          <w:p>
-            <w:pPr>
-              <w:pStyle w:val="EngHangEnd"/>
-            </w:pPr>
-            <w:r>
-              <w:t>The joy of the Christians,</w:t>
-            </w:r>
-          </w:p>
-          <w:p>
-            <w:pPr>
-              <w:pStyle w:val="EngHangEnd"/>
-            </w:pPr>
-            <w:r>
-              <w:t>The conqueror of tyranny,</w:t>
-            </w:r>
-          </w:p>
-          <w:p>
-            <w:pPr>
-              <w:pStyle w:val="EngHangEnd"/>
-            </w:pPr>
-            <w:r>
-              <w:t xml:space="preserve">The steadfastness of the </w:t>
-            </w:r>
-            <w:r>
-              <w:lastRenderedPageBreak/>
-              <w:t>faithful.</w:t>
+              <w:t>The steadfastness of the faithful.</w:t>
             </w:r>
           </w:p>
         </w:tc>
@@ -939,19 +954,34 @@
           </w:tcPr>
           <w:p>
             <w:pPr>
+              <w:pStyle w:val="CopticVersemulti-line"/>
+            </w:pPr>
+            <w:r>
+              <w:t>Ⲭⲉⲣⲉ ⲛⲁⲕ ⲱ̀ ⲡⲓⲥ̀ⲧⲁϣⲣⲟⲥ:</w:t>
+            </w:r>
+          </w:p>
+          <w:p>
+            <w:pPr>
+              <w:pStyle w:val="CopticVersemulti-line"/>
+            </w:pPr>
+            <w:r>
+              <w:t>ⲫ̀ⲛⲟⲙϯ ⲛ̀ⲛⲓⲡⲓⲥⲧⲟⲥ:</w:t>
+            </w:r>
+          </w:p>
+          <w:p>
+            <w:pPr>
+              <w:pStyle w:val="CopticVersemulti-line"/>
+            </w:pPr>
+            <w:r>
+              <w:t>ⲟⲩⲟϩ ⲡ̀ⲧⲁϫⲣⲟ ⲛ̀ⲛⲓⲙⲁⲣⲧⲩⲣⲟⲥ:</w:t>
+            </w:r>
+          </w:p>
+          <w:p>
+            <w:pPr>
               <w:pStyle w:val="CopticHangingVerse"/>
             </w:pPr>
             <w:r>
-              <w:lastRenderedPageBreak/>
-              <w:t>Ⲭⲉⲣⲉ ⲛⲁⲕ ⲱ̀ ⲡⲓⲥ̀ⲧⲁϣⲣⲟⲥ: ⲫ̀ⲛⲟⲙϯ ⲛ̀ⲛⲓⲡⲓⲥⲧⲟⲥ:</w:t>
-            </w:r>
-          </w:p>
-          <w:p>
-            <w:pPr>
-              <w:pStyle w:val="CopticHangingVerse"/>
-            </w:pPr>
-            <w:r>
-              <w:t>ⲟⲩⲟϩ ⲡ̀ⲧⲁϫⲣⲟ ⲛ̀ⲛⲓⲙⲁⲣⲧⲩⲣⲟⲥ: ϣⲁ ⲛ̀ⲧⲟⲩϫⲱⲕ ⲉ̀ⲃⲟⲗ ⲛ̀ⲛⲟⲩⲃⲁⲥⲁⲛⲟⲥ.</w:t>
+              <w:t>ϣⲁ ⲛ̀ⲧⲟⲩϫⲱⲕ ⲉ̀ⲃⲟⲗ ⲛ̀ⲛⲟⲩⲃⲁⲥⲁⲛⲟⲥ.</w:t>
             </w:r>
           </w:p>
         </w:tc>
@@ -986,7 +1016,7 @@
           </w:tcPr>
           <w:p>
             <w:pPr>
-              <w:pStyle w:val="EngHangEnd"/>
+              <w:pStyle w:val="EngHang"/>
             </w:pPr>
             <w:r>
               <w:t>Hail to you, O Cross,</w:t>
@@ -994,7 +1024,7 @@
           </w:p>
           <w:p>
             <w:pPr>
-              <w:pStyle w:val="EngHangEnd"/>
+              <w:pStyle w:val="EngHang"/>
             </w:pPr>
             <w:r>
               <w:t>The comfort of the faithful,</w:t>
@@ -1002,7 +1032,7 @@
           </w:p>
           <w:p>
             <w:pPr>
-              <w:pStyle w:val="EngHangEnd"/>
+              <w:pStyle w:val="EngHang"/>
             </w:pPr>
             <w:r>
               <w:t>And the firmness of the martyrs</w:t>
@@ -1067,33 +1097,33 @@
           </w:tcPr>
           <w:p>
             <w:pPr>
+              <w:pStyle w:val="CopticVersemulti-line"/>
+            </w:pPr>
+            <w:r>
+              <w:t xml:space="preserve">Ⲭⲉⲣⲉ ⲛⲁⲕ ⲱ̀ ⲡⲓⲥ̀ⲧⲁⲩⲣⲟⲥ: </w:t>
+            </w:r>
+          </w:p>
+          <w:p>
+            <w:pPr>
+              <w:pStyle w:val="CopticVersemulti-line"/>
+            </w:pPr>
+            <w:r>
+              <w:t>ⲡⲓϩⲟⲡⲗⲟⲛ ⲛ̀ⲧⲉ ⲡⲓϭⲣⲟ:</w:t>
+            </w:r>
+          </w:p>
+          <w:p>
+            <w:pPr>
+              <w:pStyle w:val="CopticVersemulti-line"/>
+            </w:pPr>
+            <w:r>
+              <w:t>ⲭⲉⲣⲉ ⲛⲁⲕ ⲱ̀ ⲡⲓⲥ̀ⲧⲁⲩⲣⲟⲥ:</w:t>
+            </w:r>
+          </w:p>
+          <w:p>
+            <w:pPr>
               <w:pStyle w:val="CopticHangingVerse"/>
             </w:pPr>
             <w:r>
-              <w:t xml:space="preserve">Ⲭⲉⲣⲉ ⲛⲁⲕ ⲱ̀ ⲡⲓⲥ̀ⲧⲁⲩⲣⲟⲥ: </w:t>
-            </w:r>
-          </w:p>
-          <w:p>
-            <w:pPr>
-              <w:pStyle w:val="CopticHangingVerse"/>
-            </w:pPr>
-            <w:r>
-              <w:t>ⲡⲓϩⲟⲡⲗⲟⲛ ⲛ̀ⲧⲉ ⲡⲓϭⲣⲟ:</w:t>
-            </w:r>
-          </w:p>
-          <w:p>
-            <w:pPr>
-              <w:pStyle w:val="CopticHangingVerse"/>
-            </w:pPr>
-            <w:r>
-              <w:t>ⲭⲉⲣⲉ ⲛⲁⲕ ⲱ̀ ⲡⲓⲥ̀ⲧⲁⲩⲣⲟⲥ:</w:t>
-            </w:r>
-          </w:p>
-          <w:p>
-            <w:pPr>
-              <w:pStyle w:val="CopticHangingVerse"/>
-            </w:pPr>
-            <w:r>
               <w:t>ⲡⲓⲑ̀ⲣⲟⲛⲟⲥ ⲙ̀ⲡⲓⲟⲩⲣⲟ.</w:t>
             </w:r>
           </w:p>
@@ -1129,7 +1159,7 @@
           </w:tcPr>
           <w:p>
             <w:pPr>
-              <w:pStyle w:val="EngHangEnd"/>
+              <w:pStyle w:val="EngHang"/>
             </w:pPr>
             <w:r>
               <w:t>Hail to you, O Cross,</w:t>
@@ -1137,7 +1167,7 @@
           </w:p>
           <w:p>
             <w:pPr>
-              <w:pStyle w:val="EngHangEnd"/>
+              <w:pStyle w:val="EngHang"/>
             </w:pPr>
             <w:r>
               <w:t>The means of victory.</w:t>
@@ -1145,7 +1175,7 @@
           </w:p>
           <w:p>
             <w:pPr>
-              <w:pStyle w:val="EngHangEnd"/>
+              <w:pStyle w:val="EngHang"/>
             </w:pPr>
             <w:r>
               <w:t>Hail to you, O Cross,</w:t>
@@ -1178,33 +1208,34 @@
           </w:tcPr>
           <w:p>
             <w:pPr>
+              <w:pStyle w:val="CopticVersemulti-line"/>
+            </w:pPr>
+            <w:r>
+              <w:t>Ⲭⲉⲣⲉ ⲛⲁⲕ ⲱ̀ ⲡⲓⲥ̀ⲧⲁⲩⲣⲟⲥ:</w:t>
+            </w:r>
+          </w:p>
+          <w:p>
+            <w:pPr>
+              <w:pStyle w:val="CopticVersemulti-line"/>
+            </w:pPr>
+            <w:r>
+              <w:t>ⲡⲓⲙⲏⲓⲛⲓ ⲛ̀ⲧⲉ ⲡⲓⲟⲩϫⲁⲓ:</w:t>
+            </w:r>
+          </w:p>
+          <w:p>
+            <w:pPr>
+              <w:pStyle w:val="CopticVersemulti-line"/>
+            </w:pPr>
+            <w:r>
+              <w:t>ⲭⲉⲣⲉ ⲛⲁⲕ ⲱ̀ ⲡⲓⲥ̀ⲧⲁⲩⲣⲟⲥ:</w:t>
+            </w:r>
+          </w:p>
+          <w:p>
+            <w:pPr>
               <w:pStyle w:val="CopticHangingVerse"/>
             </w:pPr>
             <w:r>
-              <w:t>Ⲭⲉⲣⲉ ⲛⲁⲕ ⲱ̀ ⲡⲓⲥ̀ⲧⲁⲩⲣⲟⲥ:</w:t>
-            </w:r>
-          </w:p>
-          <w:p>
-            <w:pPr>
-              <w:pStyle w:val="CopticHangingVerse"/>
-            </w:pPr>
-            <w:r>
-              <w:t>ⲡⲓⲙⲏⲓⲛⲓ ⲛ̀ⲧⲉ ⲡⲓⲟⲩϫⲁⲓ:</w:t>
-            </w:r>
-          </w:p>
-          <w:p>
-            <w:pPr>
-              <w:pStyle w:val="CopticHangingVerse"/>
-            </w:pPr>
-            <w:r>
-              <w:t>ⲭⲉⲣⲉ ⲛⲁⲕ ⲱ̀ ⲡⲓⲥ̀ⲧⲁⲩⲣⲟⲥ:</w:t>
-            </w:r>
-          </w:p>
-          <w:p>
-            <w:pPr>
-              <w:pStyle w:val="CopticHangingVerse"/>
-            </w:pPr>
-            <w:r>
+              <w:lastRenderedPageBreak/>
               <w:t>ⲡⲓⲟⲩⲱⲓⲛⲓ ⲉ̀ⲧⲁϥϣⲁⲓ.</w:t>
             </w:r>
           </w:p>
@@ -1215,6 +1246,7 @@
           </w:tcPr>
           <w:p>
             <w:r>
+              <w:lastRenderedPageBreak/>
               <w:t>Hail to you, O Cross:</w:t>
             </w:r>
           </w:p>
@@ -1239,33 +1271,34 @@
           </w:tcPr>
           <w:p>
             <w:pPr>
+              <w:pStyle w:val="EngHang"/>
+            </w:pPr>
+            <w:r>
+              <w:t>Hail to you, O Cross,</w:t>
+            </w:r>
+          </w:p>
+          <w:p>
+            <w:pPr>
+              <w:pStyle w:val="EngHang"/>
+            </w:pPr>
+            <w:r>
+              <w:t>The sign of salvation.</w:t>
+            </w:r>
+          </w:p>
+          <w:p>
+            <w:pPr>
+              <w:pStyle w:val="EngHang"/>
+            </w:pPr>
+            <w:r>
+              <w:t>Hail to you, O Cross,</w:t>
+            </w:r>
+          </w:p>
+          <w:p>
+            <w:pPr>
               <w:pStyle w:val="EngHangEnd"/>
             </w:pPr>
             <w:r>
-              <w:t>Hail to you, O Cross,</w:t>
-            </w:r>
-          </w:p>
-          <w:p>
-            <w:pPr>
-              <w:pStyle w:val="EngHangEnd"/>
-            </w:pPr>
-            <w:r>
-              <w:t>The sign of salvation.</w:t>
-            </w:r>
-          </w:p>
-          <w:p>
-            <w:pPr>
-              <w:pStyle w:val="EngHangEnd"/>
-            </w:pPr>
-            <w:r>
-              <w:t>Hail to you, O Cross,</w:t>
-            </w:r>
-          </w:p>
-          <w:p>
-            <w:pPr>
-              <w:pStyle w:val="EngHangEnd"/>
-            </w:pPr>
-            <w:r>
+              <w:lastRenderedPageBreak/>
               <w:t>The shining light.</w:t>
             </w:r>
           </w:p>
@@ -1288,7 +1321,7 @@
           </w:tcPr>
           <w:p>
             <w:pPr>
-              <w:pStyle w:val="CopticHangingVerse"/>
+              <w:pStyle w:val="CopticVersemulti-line"/>
             </w:pPr>
             <w:r>
               <w:lastRenderedPageBreak/>
@@ -1297,25 +1330,25 @@
           </w:p>
           <w:p>
             <w:pPr>
+              <w:pStyle w:val="CopticVersemulti-line"/>
+            </w:pPr>
+            <w:r>
+              <w:t xml:space="preserve">ϯⲥⲏϥⲓ ⲛ̀ⲧⲉ Ⲡⲓⲡ̄ⲛ̄ⲁ̄: </w:t>
+            </w:r>
+          </w:p>
+          <w:p>
+            <w:pPr>
+              <w:pStyle w:val="CopticVersemulti-line"/>
+            </w:pPr>
+            <w:r>
+              <w:t>ⲭⲉⲣⲉ ⲛⲁⲕ ⲱ̀ ⲡⲓⲥ̀ⲧⲁⲩⲣⲟⲥ:</w:t>
+            </w:r>
+          </w:p>
+          <w:p>
+            <w:pPr>
               <w:pStyle w:val="CopticHangingVerse"/>
             </w:pPr>
             <w:r>
-              <w:t xml:space="preserve">ϯⲥⲏϥⲓ ⲛ̀ⲧⲉ Ⲡⲓⲡ̄ⲛ̄ⲁ̄: </w:t>
-            </w:r>
-          </w:p>
-          <w:p>
-            <w:pPr>
-              <w:pStyle w:val="CopticHangingVerse"/>
-            </w:pPr>
-            <w:r>
-              <w:t>ⲭⲉⲣⲉ ⲛⲁⲕ ⲱ̀ ⲡⲓⲥ̀ⲧⲁⲩⲣⲟⲥ:</w:t>
-            </w:r>
-          </w:p>
-          <w:p>
-            <w:pPr>
-              <w:pStyle w:val="CopticHangingVerse"/>
-            </w:pPr>
-            <w:r>
               <w:t>ϯⲙⲟⲩⲙⲓ ⲛ̀ⲛⲓⲭⲁⲣⲓⲥⲙⲁ.</w:t>
             </w:r>
           </w:p>
@@ -1351,7 +1384,7 @@
           </w:tcPr>
           <w:p>
             <w:pPr>
-              <w:pStyle w:val="EngHangEnd"/>
+              <w:pStyle w:val="EngHang"/>
             </w:pPr>
             <w:r>
               <w:t>Hail to you, O Cross,</w:t>
@@ -1359,7 +1392,7 @@
           </w:p>
           <w:p>
             <w:pPr>
-              <w:pStyle w:val="EngHangEnd"/>
+              <w:pStyle w:val="EngHang"/>
             </w:pPr>
             <w:r>
               <w:t>The sword of the Spirit.</w:t>
@@ -1367,7 +1400,7 @@
           </w:p>
           <w:p>
             <w:pPr>
-              <w:pStyle w:val="EngHangEnd"/>
+              <w:pStyle w:val="EngHang"/>
             </w:pPr>
             <w:r>
               <w:t>Hail to you, O Cross,</w:t>
@@ -1400,33 +1433,33 @@
           </w:tcPr>
           <w:p>
             <w:pPr>
+              <w:pStyle w:val="CopticVersemulti-line"/>
+            </w:pPr>
+            <w:r>
+              <w:t>Ⲭⲉⲣⲉ ⲛⲁⲕ ⲱ̀ ⲡⲓⲥ̀ⲧⲁⲩⲣⲟⲥ:</w:t>
+            </w:r>
+          </w:p>
+          <w:p>
+            <w:pPr>
+              <w:pStyle w:val="CopticVersemulti-line"/>
+            </w:pPr>
+            <w:r>
+              <w:t>ⲡⲓⲑⲩⲥⲁⲩⲣⲟⲥ ⲛ̀ⲧⲉ ⲛⲓⲁ̀ⲅⲁⲑⲟⲛ:</w:t>
+            </w:r>
+          </w:p>
+          <w:p>
+            <w:pPr>
+              <w:pStyle w:val="CopticVersemulti-line"/>
+            </w:pPr>
+            <w:r>
+              <w:t>ⲭⲉⲣⲉ ⲛⲁⲕ ⲱ̀ ⲡⲓⲥ̀ⲧⲁⲩⲣⲟⲥ:</w:t>
+            </w:r>
+          </w:p>
+          <w:p>
+            <w:pPr>
               <w:pStyle w:val="CopticHangingVerse"/>
             </w:pPr>
             <w:r>
-              <w:t>Ⲭⲉⲣⲉ ⲛⲁⲕ ⲱ̀ ⲡⲓⲥ̀ⲧⲁⲩⲣⲟⲥ:</w:t>
-            </w:r>
-          </w:p>
-          <w:p>
-            <w:pPr>
-              <w:pStyle w:val="CopticHangingVerse"/>
-            </w:pPr>
-            <w:r>
-              <w:t>ⲡⲓⲑⲩⲥⲁⲩⲣⲟⲥ ⲛ̀ⲧⲉ ⲛⲓⲁ̀ⲅⲁⲑⲟⲛ:</w:t>
-            </w:r>
-          </w:p>
-          <w:p>
-            <w:pPr>
-              <w:pStyle w:val="CopticHangingVerse"/>
-            </w:pPr>
-            <w:r>
-              <w:t>ⲭⲉⲣⲉ ⲛⲁⲕ ⲱ̀ ⲡⲓⲥ̀ⲧⲁⲩⲣⲟⲥ:</w:t>
-            </w:r>
-          </w:p>
-          <w:p>
-            <w:pPr>
-              <w:pStyle w:val="CopticHangingVerse"/>
-            </w:pPr>
-            <w:r>
               <w:t>ϣⲁ ⲡ̀ϫⲱⲕ ⲉ̀ⲃⲟⲗ ⲛ̀ⲛⲓⲉ̀ⲱⲛ.</w:t>
             </w:r>
           </w:p>
@@ -1462,7 +1495,7 @@
           </w:tcPr>
           <w:p>
             <w:pPr>
-              <w:pStyle w:val="EngHangEnd"/>
+              <w:pStyle w:val="EngHang"/>
             </w:pPr>
             <w:r>
               <w:t>Hail to you, O Cross,</w:t>
@@ -1470,7 +1503,7 @@
           </w:p>
           <w:p>
             <w:pPr>
-              <w:pStyle w:val="EngHangEnd"/>
+              <w:pStyle w:val="EngHang"/>
             </w:pPr>
             <w:r>
               <w:t>The treasure of good things.</w:t>
@@ -1478,7 +1511,7 @@
           </w:p>
           <w:p>
             <w:pPr>
-              <w:pStyle w:val="EngHangEnd"/>
+              <w:pStyle w:val="EngHang"/>
             </w:pPr>
             <w:r>
               <w:t>Hail to you, O Cross,</w:t>
@@ -1511,33 +1544,33 @@
           </w:tcPr>
           <w:p>
             <w:pPr>
+              <w:pStyle w:val="CopticVersemulti-line"/>
+            </w:pPr>
+            <w:r>
+              <w:t>Ϫⲉ ⲭⲉⲣⲉ ⲛⲁⲕ ⲱ̀ ⲡⲓⲥ̀ⲧⲁⲩⲣⲟⲥ:</w:t>
+            </w:r>
+          </w:p>
+          <w:p>
+            <w:pPr>
+              <w:pStyle w:val="CopticVersemulti-line"/>
+            </w:pPr>
+            <w:r>
+              <w:t>ⲫⲏⲉ̀ⲧⲁ ⲡ̀ⲟⲩⲣⲟ Ⲕⲱⲥⲧⲁⲛⲧⲓⲛⲟⲥ:</w:t>
+            </w:r>
+          </w:p>
+          <w:p>
+            <w:pPr>
+              <w:pStyle w:val="CopticVersemulti-line"/>
+            </w:pPr>
+            <w:r>
+              <w:t>ⲟⲗϥ ⲛⲉⲙⲁϥ ⲉ̀ⲡⲓⲡⲟⲗⲉⲙⲟⲥ:</w:t>
+            </w:r>
+          </w:p>
+          <w:p>
+            <w:pPr>
               <w:pStyle w:val="CopticHangingVerse"/>
             </w:pPr>
             <w:r>
-              <w:t>Ϫⲉ ⲭⲉⲣⲉ ⲛⲁⲕ ⲱ̀ ⲡⲓⲥ̀ⲧⲁⲩⲣⲟⲥ:</w:t>
-            </w:r>
-          </w:p>
-          <w:p>
-            <w:pPr>
-              <w:pStyle w:val="CopticHangingVerse"/>
-            </w:pPr>
-            <w:r>
-              <w:t>ⲫⲏⲉ̀ⲧⲁ ⲡ̀ⲟⲩⲣⲟ Ⲕⲱⲥⲧⲁⲛⲧⲓⲛⲟⲥ:</w:t>
-            </w:r>
-          </w:p>
-          <w:p>
-            <w:pPr>
-              <w:pStyle w:val="CopticHangingVerse"/>
-            </w:pPr>
-            <w:r>
-              <w:t>ⲟⲗϥ ⲛⲉⲙⲁϥ ⲉ̀ⲡⲓⲡⲟⲗⲉⲙⲟⲥ:</w:t>
-            </w:r>
-          </w:p>
-          <w:p>
-            <w:pPr>
-              <w:pStyle w:val="CopticHangingVerse"/>
-            </w:pPr>
-            <w:r>
               <w:t>ⲁϥϣⲁⲣⲓ ⲛ̀ⲛⲓⲂⲁⲣⲃⲁⲣⲟⲥ.</w:t>
             </w:r>
           </w:p>
@@ -1573,7 +1606,7 @@
           </w:tcPr>
           <w:p>
             <w:pPr>
-              <w:pStyle w:val="EngHangEnd"/>
+              <w:pStyle w:val="EngHang"/>
             </w:pPr>
             <w:r>
               <w:t>Hail to you, O Cross,</w:t>
@@ -1581,7 +1614,7 @@
           </w:p>
           <w:p>
             <w:pPr>
-              <w:pStyle w:val="EngHangEnd"/>
+              <w:pStyle w:val="EngHang"/>
             </w:pPr>
             <w:r>
               <w:t>Which King Constantine</w:t>
@@ -1589,7 +1622,7 @@
           </w:p>
           <w:p>
             <w:pPr>
-              <w:pStyle w:val="EngHangEnd"/>
+              <w:pStyle w:val="EngHang"/>
             </w:pPr>
             <w:r>
               <w:t>Carried to war,</w:t>
@@ -1622,34 +1655,33 @@
           </w:tcPr>
           <w:p>
             <w:pPr>
+              <w:pStyle w:val="CopticVersemulti-line"/>
+            </w:pPr>
+            <w:r>
+              <w:t>Ϥⲧⲁⲓⲏⲟⲩⲧ ⲅⲁⲣ ⲉ̀ⲙⲁϣⲱ:</w:t>
+            </w:r>
+          </w:p>
+          <w:p>
+            <w:pPr>
+              <w:pStyle w:val="CopticVersemulti-line"/>
+            </w:pPr>
+            <w:r>
+              <w:t>ⲛ̀ϫⲉ ⲡⲓⲙⲏⲓⲛⲓ ⲛ̀ⲧⲉ ⲡⲓⲥ̀ⲧⲁⲩⲣⲟⲥ:</w:t>
+            </w:r>
+          </w:p>
+          <w:p>
+            <w:pPr>
+              <w:pStyle w:val="CopticVersemulti-line"/>
+            </w:pPr>
+            <w:r>
+              <w:t>ⲛ̀ⲧⲉ Ⲓⲏ̄ⲥ̄ Ⲡⲭ̄ⲥ̄ ⲡ̀ⲟⲩⲣⲟ:</w:t>
+            </w:r>
+          </w:p>
+          <w:p>
+            <w:pPr>
               <w:pStyle w:val="CopticHangingVerse"/>
             </w:pPr>
             <w:r>
-              <w:t>Ϥⲧⲁⲓⲏⲟⲩⲧ ⲅⲁⲣ ⲉ̀ⲙⲁϣⲱ:</w:t>
-            </w:r>
-          </w:p>
-          <w:p>
-            <w:pPr>
-              <w:pStyle w:val="CopticHangingVerse"/>
-            </w:pPr>
-            <w:r>
-              <w:t>ⲛ̀ϫⲉ ⲡⲓⲙⲏⲓⲛⲓ ⲛ̀ⲧⲉ ⲡⲓⲥ̀ⲧⲁⲩⲣⲟⲥ:</w:t>
-            </w:r>
-          </w:p>
-          <w:p>
-            <w:pPr>
-              <w:pStyle w:val="CopticHangingVerse"/>
-            </w:pPr>
-            <w:r>
-              <w:t>ⲛ̀ⲧⲉ Ⲓⲏ̄ⲥ̄ Ⲡⲭ̄ⲥ̄ ⲡ̀ⲟⲩⲣⲟ:</w:t>
-            </w:r>
-          </w:p>
-          <w:p>
-            <w:pPr>
-              <w:pStyle w:val="CopticHangingVerse"/>
-            </w:pPr>
-            <w:r>
-              <w:lastRenderedPageBreak/>
               <w:t>Ⲡⲉⲛⲛⲟⲩϯ ⲛ̀ⲁⲗⲏⲑⲓⲛⲟⲥ.</w:t>
             </w:r>
           </w:p>
@@ -1660,7 +1692,6 @@
           </w:tcPr>
           <w:p>
             <w:r>
-              <w:lastRenderedPageBreak/>
               <w:t>Greatly honored:</w:t>
             </w:r>
           </w:p>
@@ -1686,7 +1717,7 @@
           </w:tcPr>
           <w:p>
             <w:pPr>
-              <w:pStyle w:val="EngHangEnd"/>
+              <w:pStyle w:val="EngHang"/>
             </w:pPr>
             <w:r>
               <w:t>Greatly honoured</w:t>
@@ -1694,7 +1725,7 @@
           </w:p>
           <w:p>
             <w:pPr>
-              <w:pStyle w:val="EngHangEnd"/>
+              <w:pStyle w:val="EngHang"/>
             </w:pPr>
             <w:r>
               <w:t>Is the sign of the Cross,</w:t>
@@ -1702,10 +1733,9 @@
           </w:p>
           <w:p>
             <w:pPr>
-              <w:pStyle w:val="EngHangEnd"/>
-            </w:pPr>
-            <w:r>
-              <w:lastRenderedPageBreak/>
+              <w:pStyle w:val="EngHang"/>
+            </w:pPr>
+            <w:r>
               <w:t>Of Jesus Christ the King,</w:t>
             </w:r>
           </w:p>
@@ -1736,34 +1766,33 @@
           </w:tcPr>
           <w:p>
             <w:pPr>
+              <w:pStyle w:val="CopticVersemulti-line"/>
+            </w:pPr>
+            <w:r>
+              <w:t>Ⲫⲏⲉ̀ⲧⲁⲩⲁϣϥ ⲉ̀ⲡⲓⲥ̀ⲧⲁⲩⲣⲟⲥ:</w:t>
+            </w:r>
+          </w:p>
+          <w:p>
+            <w:pPr>
+              <w:pStyle w:val="CopticVersemulti-line"/>
+            </w:pPr>
+            <w:r>
+              <w:t>Ϣⲁⲛ̀ⲧⲉϥⲥⲱϯ ⲙ̀ⲡⲉⲛⲅⲉⲛⲟⲥ:</w:t>
+            </w:r>
+          </w:p>
+          <w:p>
+            <w:pPr>
+              <w:pStyle w:val="CopticVersemulti-line"/>
+            </w:pPr>
+            <w:r>
+              <w:t>ⲁⲛⲟⲛ ⲇⲉ ϩⲱⲛ ⲙⲁⲣⲉⲛⲧⲁⲓⲟϥ:</w:t>
+            </w:r>
+          </w:p>
+          <w:p>
+            <w:pPr>
               <w:pStyle w:val="CopticHangingVerse"/>
             </w:pPr>
             <w:r>
-              <w:lastRenderedPageBreak/>
-              <w:t>Ⲫⲏⲉ̀ⲧⲁⲩⲁϣϥ ⲉ̀ⲡⲓⲥ̀ⲧⲁⲩⲣⲟⲥ:</w:t>
-            </w:r>
-          </w:p>
-          <w:p>
-            <w:pPr>
-              <w:pStyle w:val="CopticHangingVerse"/>
-            </w:pPr>
-            <w:r>
-              <w:t>Ϣⲁⲛ̀ⲧⲉϥⲥⲱϯ ⲙ̀ⲡⲉⲛⲅⲉⲛⲟⲥ:</w:t>
-            </w:r>
-          </w:p>
-          <w:p>
-            <w:pPr>
-              <w:pStyle w:val="CopticHangingVerse"/>
-            </w:pPr>
-            <w:r>
-              <w:t>ⲁⲛⲟⲛ ⲇⲉ ϩⲱⲛ ⲙⲁⲣⲉⲛⲧⲁⲓⲟϥ:</w:t>
-            </w:r>
-          </w:p>
-          <w:p>
-            <w:pPr>
-              <w:pStyle w:val="CopticHangingVerse"/>
-            </w:pPr>
-            <w:r>
               <w:t>ⲉⲛⲱϣ ⲉ̀ⲃⲟⲗ ⲉⲛϫⲱ ⲙ̀ⲙⲟⲥ.</w:t>
             </w:r>
           </w:p>
@@ -1799,15 +1828,15 @@
           </w:tcPr>
           <w:p>
             <w:pPr>
-              <w:pStyle w:val="EngHangEnd"/>
-            </w:pPr>
-            <w:r>
-              <w:t xml:space="preserve"> Who was crucified on the Cross</w:t>
-            </w:r>
-          </w:p>
-          <w:p>
-            <w:pPr>
-              <w:pStyle w:val="EngHangEnd"/>
+              <w:pStyle w:val="EngHang"/>
+            </w:pPr>
+            <w:r>
+              <w:t>Who was crucified on the Cross</w:t>
+            </w:r>
+          </w:p>
+          <w:p>
+            <w:pPr>
+              <w:pStyle w:val="EngHang"/>
             </w:pPr>
             <w:r>
               <w:t>In order to save our race.</w:t>
@@ -1815,7 +1844,7 @@
           </w:p>
           <w:p>
             <w:pPr>
-              <w:pStyle w:val="EngHangEnd"/>
+              <w:pStyle w:val="EngHang"/>
             </w:pPr>
             <w:r>
               <w:t>We too, let us honour Him,</w:t>
@@ -1848,33 +1877,34 @@
           </w:tcPr>
           <w:p>
             <w:pPr>
+              <w:pStyle w:val="CopticVersemulti-line"/>
+            </w:pPr>
+            <w:r>
+              <w:t>Ⲡⲓⲥ̀ⲧⲁⲩⲣⲟⲥ ⲡⲉ ⲡⲉⲛϩⲟⲗⲡⲟⲛ:</w:t>
+            </w:r>
+          </w:p>
+          <w:p>
+            <w:pPr>
+              <w:pStyle w:val="CopticVersemulti-line"/>
+            </w:pPr>
+            <w:r>
+              <w:lastRenderedPageBreak/>
+              <w:t>ⲡⲓⲥ̀ⲧⲁⲩⲣⲟⲥ ⲡⲉ ⲧⲉⲛϩⲉⲗⲡⲓⲥ:</w:t>
+            </w:r>
+          </w:p>
+          <w:p>
+            <w:pPr>
+              <w:pStyle w:val="CopticVersemulti-line"/>
+            </w:pPr>
+            <w:r>
+              <w:t>ⲡⲓⲥ̀ⲧⲁⲩⲣⲟⲥ ⲡⲉ ⲡⲉⲛⲧⲁϫⲣⲟ:</w:t>
+            </w:r>
+          </w:p>
+          <w:p>
+            <w:pPr>
               <w:pStyle w:val="CopticHangingVerse"/>
             </w:pPr>
             <w:r>
-              <w:t>Ⲡⲓⲥ̀ⲧⲁⲩⲣⲟⲥ ⲡⲉ ⲡⲉⲛϩⲟⲗⲡⲟⲛ:</w:t>
-            </w:r>
-          </w:p>
-          <w:p>
-            <w:pPr>
-              <w:pStyle w:val="CopticHangingVerse"/>
-            </w:pPr>
-            <w:r>
-              <w:t>ⲡⲓⲥ̀ⲧⲁⲩⲣⲟⲥ ⲡⲉ ⲧⲉⲛϩⲉⲗⲡⲓⲥ:</w:t>
-            </w:r>
-          </w:p>
-          <w:p>
-            <w:pPr>
-              <w:pStyle w:val="CopticHangingVerse"/>
-            </w:pPr>
-            <w:r>
-              <w:t>ⲡⲓⲥ̀ⲧⲁⲩⲣⲟⲥ ⲡⲉ ⲡⲉⲛⲧⲁϫⲣⲟ:</w:t>
-            </w:r>
-          </w:p>
-          <w:p>
-            <w:pPr>
-              <w:pStyle w:val="CopticHangingVerse"/>
-            </w:pPr>
-            <w:r>
               <w:t>ϧⲉⲛ ⲛⲉⲛϩⲟⲗϩⲉϫ ⲛⲉⲙ ⲛⲉⲛⲑ̀ⲗⲓⲯⲓⲥ.</w:t>
             </w:r>
           </w:p>
@@ -1885,10 +1915,8 @@
           </w:tcPr>
           <w:p>
             <w:r>
-              <w:t>The Cross is our weapon</w:t>
-            </w:r>
-            <w:r>
-              <w:t>:</w:t>
+              <w:lastRenderedPageBreak/>
+              <w:t>The Cross is our weapon:</w:t>
             </w:r>
           </w:p>
           <w:p>
@@ -1898,6 +1926,7 @@
           </w:p>
           <w:p>
             <w:r>
+              <w:lastRenderedPageBreak/>
               <w:t>The Cross is our steadfastness:</w:t>
             </w:r>
           </w:p>
@@ -1913,23 +1942,25 @@
           </w:tcPr>
           <w:p>
             <w:pPr>
-              <w:pStyle w:val="EngHangEnd"/>
-            </w:pPr>
-            <w:r>
+              <w:pStyle w:val="EngHang"/>
+            </w:pPr>
+            <w:r>
+              <w:lastRenderedPageBreak/>
               <w:t>The Cross is our means,</w:t>
             </w:r>
           </w:p>
           <w:p>
             <w:pPr>
-              <w:pStyle w:val="EngHangEnd"/>
-            </w:pPr>
-            <w:r>
+              <w:pStyle w:val="EngHang"/>
+            </w:pPr>
+            <w:r>
+              <w:lastRenderedPageBreak/>
               <w:t>The Cross is our hope,</w:t>
             </w:r>
           </w:p>
           <w:p>
             <w:pPr>
-              <w:pStyle w:val="EngHangEnd"/>
+              <w:pStyle w:val="EngHang"/>
             </w:pPr>
             <w:r>
               <w:t>The Cross is our steadfastness,</w:t>
@@ -1962,42 +1993,35 @@
           </w:tcPr>
           <w:p>
             <w:pPr>
+              <w:pStyle w:val="CopticVersemulti-line"/>
+            </w:pPr>
+            <w:r>
+              <w:lastRenderedPageBreak/>
+              <w:t>Ϫⲉ ϥ̀ⲥ̀ⲙⲁⲣⲱⲟⲩⲧ ⲛ̀ϫⲉ Ⲡⲭ̄ⲥ̄ Ⲡⲉⲛⲛⲟⲩϯ:</w:t>
+            </w:r>
+          </w:p>
+          <w:p>
+            <w:pPr>
+              <w:pStyle w:val="CopticVersemulti-line"/>
+            </w:pPr>
+            <w:r>
+              <w:t>ⲛⲉⲙ ⲡⲉϥⲥ̀ⲧⲁⲩⲣⲟⲥ ⲛ̀ⲣⲉϥⲧⲁⲛϧⲟ:</w:t>
+            </w:r>
+          </w:p>
+          <w:p>
+            <w:pPr>
+              <w:pStyle w:val="CopticVersemulti-line"/>
+            </w:pPr>
+            <w:r>
+              <w:t>ⲫⲏⲉⲧⲁⲩⲁϣϥ ⲉ̀ϩ̀ⲣⲏⲓ ⲉ̀ϫⲱϥ:</w:t>
+            </w:r>
+          </w:p>
+          <w:p>
+            <w:pPr>
               <w:pStyle w:val="CopticHangingVerse"/>
-              <w:ind w:left="0" w:firstLine="0"/>
-            </w:pPr>
-            <w:r>
-              <w:t>Ϫⲉ ϥ̀ⲥ̀ⲙⲁⲣⲱⲟⲩⲧ ⲛ̀ϫⲉ Ⲡⲭ̄ⲥ̄ Ⲡⲉⲛⲛⲟⲩϯ:</w:t>
-            </w:r>
-          </w:p>
-          <w:p>
-            <w:pPr>
-              <w:pStyle w:val="CopticHangingVerse"/>
-              <w:ind w:left="0" w:firstLine="0"/>
-            </w:pPr>
-            <w:r>
-              <w:t>ⲛⲉⲙ ⲡⲉϥⲥ̀ⲧⲁⲩⲣⲟⲥ ⲛ̀ⲣⲉϥⲧⲁⲛϧⲟ:</w:t>
-            </w:r>
-          </w:p>
-          <w:p>
-            <w:pPr>
-              <w:pStyle w:val="CopticHangingVerse"/>
-              <w:ind w:left="0" w:firstLine="0"/>
-            </w:pPr>
-            <w:r>
-              <w:t>ⲫⲏⲉⲧⲁⲩⲁϣϥ ⲉ̀ϩ̀ⲣⲏⲓ ⲉ̀ϫⲱϥ:</w:t>
-            </w:r>
-          </w:p>
-          <w:p>
-            <w:pPr>
-              <w:pStyle w:val="CopticHangingVerse"/>
-              <w:ind w:left="0" w:firstLine="0"/>
-            </w:pPr>
-            <w:r>
-              <w:t xml:space="preserve">ϣⲁ ⲛ̀ⲧⲉⲛϥⲥⲟⲧⲧⲉⲛ ϧⲉⲛ </w:t>
-            </w:r>
-            <w:r>
-              <w:lastRenderedPageBreak/>
-              <w:t>ⲛⲉⲛⲛⲟⲃⲓ.</w:t>
+            </w:pPr>
+            <w:r>
+              <w:t>ϣⲁ ⲛ̀ⲧⲉⲛϥⲥⲟⲧⲧⲉⲛ ϧⲉⲛ ⲛⲉⲛⲛⲟⲃⲓ.</w:t>
             </w:r>
           </w:p>
         </w:tc>
@@ -2007,7 +2031,6 @@
           </w:tcPr>
           <w:p>
             <w:r>
-              <w:lastRenderedPageBreak/>
               <w:t>For blessed is Christ our God:</w:t>
             </w:r>
           </w:p>
@@ -2033,38 +2056,43 @@
           </w:tcPr>
           <w:p>
             <w:pPr>
+              <w:pStyle w:val="EngHang"/>
+            </w:pPr>
+            <w:r>
+              <w:t>Blessed be Christ our God,</w:t>
+            </w:r>
+          </w:p>
+          <w:p>
+            <w:pPr>
+              <w:pStyle w:val="EngHang"/>
+            </w:pPr>
+            <w:r>
+              <w:t>And His life-giving Cross,</w:t>
+            </w:r>
+          </w:p>
+          <w:p>
+            <w:pPr>
+              <w:pStyle w:val="EngHang"/>
+            </w:pPr>
+            <w:r>
+              <w:t>Upon which He was crucified,</w:t>
+            </w:r>
+          </w:p>
+          <w:p>
+            <w:pPr>
               <w:pStyle w:val="EngHangEnd"/>
             </w:pPr>
             <w:r>
-              <w:t>Blessed be Chris tour God,</w:t>
-            </w:r>
-          </w:p>
-          <w:p>
-            <w:pPr>
-              <w:pStyle w:val="EngHangEnd"/>
-            </w:pPr>
-            <w:r>
-              <w:t>And His life-giving Cross,</w:t>
-            </w:r>
-          </w:p>
-          <w:p>
-            <w:pPr>
-              <w:pStyle w:val="EngHangEnd"/>
-            </w:pPr>
-            <w:r>
-              <w:t>Upon which He was crucified,</w:t>
-            </w:r>
-          </w:p>
-          <w:p>
-            <w:pPr>
-              <w:pStyle w:val="EngHangEnd"/>
-            </w:pPr>
-            <w:r>
-              <w:t xml:space="preserve">In order to save us from our </w:t>
-            </w:r>
-            <w:r>
-              <w:lastRenderedPageBreak/>
-              <w:t>sins.</w:t>
+              <w:t>In orde</w:t>
+            </w:r>
+            <w:r>
+              <w:rPr>
+                <w:rStyle w:val="EngHangEndChar"/>
+              </w:rPr>
+              <w:t>r</w:t>
+            </w:r>
+            <w:r>
+              <w:t xml:space="preserve"> to save us from our sins.</w:t>
             </w:r>
           </w:p>
         </w:tc>
@@ -2077,7 +2105,6 @@
               <w:pStyle w:val="hymn"/>
             </w:pPr>
             <w:r>
-              <w:lastRenderedPageBreak/>
               <w:t>Blessed be Christ our God,</w:t>
             </w:r>
           </w:p>
@@ -2119,34 +2146,33 @@
           </w:tcPr>
           <w:p>
             <w:pPr>
+              <w:pStyle w:val="CopticVersemulti-line"/>
+            </w:pPr>
+            <w:r>
+              <w:t>Ⲧⲉⲛϩⲱⲥ ⲉ̀ⲣⲟϥ ⲧⲉⲛϯⲱⲟⲩ ⲛⲁϥ:</w:t>
+            </w:r>
+          </w:p>
+          <w:p>
+            <w:pPr>
+              <w:pStyle w:val="CopticVersemulti-line"/>
+            </w:pPr>
+            <w:r>
+              <w:t>ⲧⲉⲛⲉⲣϩⲟⲩⲟ̀̀ ϭⲓⲥⲓ ⲙ̀ⲙⲟϥ</w:t>
+            </w:r>
+          </w:p>
+          <w:p>
+            <w:pPr>
+              <w:pStyle w:val="CopticVersemulti-line"/>
+            </w:pPr>
+            <w:r>
+              <w:t xml:space="preserve">ϩⲱⲥ ⲁ̀ⲅⲁⲑⲟⲥ ⲟⲩⲟϩ ⲙ̀ⲙⲁⲓⲣⲱⲙⲓ </w:t>
+            </w:r>
+          </w:p>
+          <w:p>
+            <w:pPr>
               <w:pStyle w:val="CopticHangingVerse"/>
             </w:pPr>
             <w:r>
-              <w:lastRenderedPageBreak/>
-              <w:t>Ⲧⲉⲛϩⲱⲥ ⲉ̀ⲣⲟϥ ⲧⲉⲛϯⲱⲟⲩ ⲛⲁϥ:</w:t>
-            </w:r>
-          </w:p>
-          <w:p>
-            <w:pPr>
-              <w:pStyle w:val="CopticHangingVerse"/>
-            </w:pPr>
-            <w:r>
-              <w:t>ⲧⲉⲛⲉⲣϩⲟⲩⲟ̀̀ ϭⲓⲥⲓ ⲙ̀ⲙⲟϥ</w:t>
-            </w:r>
-          </w:p>
-          <w:p>
-            <w:pPr>
-              <w:pStyle w:val="CopticHangingVerse"/>
-            </w:pPr>
-            <w:r>
-              <w:t xml:space="preserve">ϩⲱⲥ ⲁ̀ⲅⲁⲑⲟⲥ ⲟⲩⲟϩ ⲙ̀ⲙⲁⲓⲣⲱⲙⲓ </w:t>
-            </w:r>
-          </w:p>
-          <w:p>
-            <w:pPr>
-              <w:pStyle w:val="CopticHangingVerse"/>
-            </w:pPr>
-            <w:r>
               <w:t>ⲛⲁⲓ ⲛⲁⲛ ⲕⲁⲧⲁ ⲡⲉⲕⲛⲓϣϯ ⲛ̀ⲛⲁⲓ.</w:t>
             </w:r>
           </w:p>
@@ -2182,37 +2208,35 @@
           </w:tcPr>
           <w:p>
             <w:pPr>
+              <w:pStyle w:val="EngHang"/>
+            </w:pPr>
+            <w:r>
+              <w:t>We praise Him and glorify Him,</w:t>
+            </w:r>
+          </w:p>
+          <w:p>
+            <w:pPr>
+              <w:pStyle w:val="EngHang"/>
+            </w:pPr>
+            <w:r>
+              <w:t>And exalt Him above all,</w:t>
+            </w:r>
+          </w:p>
+          <w:p>
+            <w:pPr>
+              <w:pStyle w:val="EngHang"/>
+            </w:pPr>
+            <w:r>
+              <w:t>As a Good one and a Lover of mankind.</w:t>
+            </w:r>
+          </w:p>
+          <w:p>
+            <w:pPr>
               <w:pStyle w:val="EngHangEnd"/>
             </w:pPr>
             <w:r>
-              <w:t>We praise Him and glorify Him,</w:t>
-            </w:r>
-          </w:p>
-          <w:p>
-            <w:pPr>
-              <w:pStyle w:val="EngHangEnd"/>
-            </w:pPr>
-            <w:r>
-              <w:t>And exalt Him above all,</w:t>
-            </w:r>
-          </w:p>
-          <w:p>
-            <w:pPr>
-              <w:pStyle w:val="EngHangEnd"/>
-            </w:pPr>
-            <w:r>
-              <w:t>As a Good one and a Lover of mankind.</w:t>
-            </w:r>
-          </w:p>
-          <w:p>
-            <w:pPr>
-              <w:pStyle w:val="EngHangEnd"/>
-            </w:pPr>
-            <w:r>
               <w:t>Have mercy on us according to Your great mercy.</w:t>
             </w:r>
-            <w:bookmarkStart w:id="0" w:name="_GoBack"/>
-            <w:bookmarkEnd w:id="0"/>
           </w:p>
         </w:tc>
         <w:tc>
@@ -2272,6 +2296,29 @@
     </w:sectPr>
   </w:body>
 </w:document>
+</file>
+
+<file path=word/comments.xml><?xml version="1.0" encoding="utf-8"?>
+<w:comments xmlns:wpc="http://schemas.microsoft.com/office/word/2010/wordprocessingCanvas" xmlns:mc="http://schemas.openxmlformats.org/markup-compatibility/2006" xmlns:o="urn:schemas-microsoft-com:office:office" xmlns:r="http://schemas.openxmlformats.org/officeDocument/2006/relationships" xmlns:m="http://schemas.openxmlformats.org/officeDocument/2006/math" xmlns:v="urn:schemas-microsoft-com:vml" xmlns:wp14="http://schemas.microsoft.com/office/word/2010/wordprocessingDrawing" xmlns:wp="http://schemas.openxmlformats.org/drawingml/2006/wordprocessingDrawing" xmlns:w10="urn:schemas-microsoft-com:office:word" xmlns:w="http://schemas.openxmlformats.org/wordprocessingml/2006/main" xmlns:w14="http://schemas.microsoft.com/office/word/2010/wordml" xmlns:wpg="http://schemas.microsoft.com/office/word/2010/wordprocessingGroup" xmlns:wpi="http://schemas.microsoft.com/office/word/2010/wordprocessingInk" xmlns:wne="http://schemas.microsoft.com/office/word/2006/wordml" xmlns:wps="http://schemas.microsoft.com/office/word/2010/wordprocessingShape" mc:Ignorable="w14 wp14">
+  <w:comment w:id="0" w:author="Windows User" w:date="2015-08-21T08:31:00Z" w:initials="WU">
+    <w:p>
+      <w:pPr>
+        <w:pStyle w:val="CommentText"/>
+      </w:pPr>
+      <w:r>
+        <w:rPr>
+          <w:rStyle w:val="CommentReference"/>
+        </w:rPr>
+        <w:annotationRef/>
+      </w:r>
+      <w:r>
+        <w:t>What should this be?</w:t>
+      </w:r>
+      <w:bookmarkStart w:id="1" w:name="_GoBack"/>
+      <w:bookmarkEnd w:id="1"/>
+    </w:p>
+  </w:comment>
+</w:comments>
 </file>
 
 <file path=word/endnotes.xml><?xml version="1.0" encoding="utf-8"?>
@@ -3455,7 +3502,7 @@
 </file>
 
 <file path=customXml/itemProps1.xml><?xml version="1.0" encoding="utf-8"?>
-<ds:datastoreItem xmlns:ds="http://schemas.openxmlformats.org/officeDocument/2006/customXml" ds:itemID="{33AB83C3-86A2-495F-8560-96D61DCE6075}">
+<ds:datastoreItem xmlns:ds="http://schemas.openxmlformats.org/officeDocument/2006/customXml" ds:itemID="{95F9CCE5-153B-44CC-9DA8-7CA1420C0455}">
   <ds:schemaRefs>
     <ds:schemaRef ds:uri="http://schemas.openxmlformats.org/officeDocument/2006/bibliography"/>
   </ds:schemaRefs>

</xml_diff>